<commit_message>
html and css modified
</commit_message>
<xml_diff>
--- a/Web-tekniikat/my_page/documentation/translate.docx
+++ b/Web-tekniikat/my_page/documentation/translate.docx
@@ -19,17 +19,28 @@
             <w:tcW w:w="4854" w:type="dxa"/>
           </w:tcPr>
           <w:p>
-            <w:r>
+            <w:pPr>
+              <w:rPr>
+                <w:lang w:val="en-US"/>
+              </w:rPr>
+            </w:pPr>
+            <w:r>
+              <w:rPr>
+                <w:lang w:val="en-US"/>
+              </w:rPr>
               <w:t>I am a versatile person and</w:t>
             </w:r>
             <w:r>
+              <w:rPr>
+                <w:lang w:val="en-US"/>
+              </w:rPr>
               <w:t xml:space="preserve"> I have many different hobbies.</w:t>
             </w:r>
             <w:r>
-              <w:t xml:space="preserve"> </w:t>
-            </w:r>
-            <w:r>
-              <w:t>I will adduce at least 3 of them:</w:t>
+              <w:rPr>
+                <w:lang w:val="en-US"/>
+              </w:rPr>
+              <w:t xml:space="preserve"> I will adduce at least 3 of them:</w:t>
             </w:r>
           </w:p>
         </w:tc>
@@ -46,14 +57,22 @@
             <w:r>
               <w:rPr>
                 <w:color w:val="000000" w:themeColor="text1"/>
+                <w:lang w:val="fi-FI"/>
               </w:rPr>
               <w:t>Olen monipuolinen henkilö ja</w:t>
             </w:r>
             <w:r>
               <w:rPr>
                 <w:color w:val="000000" w:themeColor="text1"/>
-              </w:rPr>
-              <w:t xml:space="preserve"> minulla on monia erilaisia harrastuksia. Annan vähintään 3:</w:t>
+                <w:lang w:val="fi-FI"/>
+              </w:rPr>
+              <w:t xml:space="preserve"> minulla on monia erilaisia harrastuksia. </w:t>
+            </w:r>
+            <w:r>
+              <w:rPr>
+                <w:color w:val="000000" w:themeColor="text1"/>
+              </w:rPr>
+              <w:t>Annan vähintään 3:</w:t>
             </w:r>
           </w:p>
         </w:tc>
@@ -83,44 +102,104 @@
             <w:tcW w:w="4854" w:type="dxa"/>
           </w:tcPr>
           <w:p>
-            <w:r>
+            <w:pPr>
+              <w:rPr>
+                <w:lang w:val="en-US"/>
+              </w:rPr>
+            </w:pPr>
+            <w:r>
+              <w:rPr>
+                <w:lang w:val="en-US"/>
+              </w:rPr>
               <w:t>Chess.</w:t>
             </w:r>
           </w:p>
           <w:p>
-            <w:r>
-              <w:t xml:space="preserve">I play chess since childhood. This is the main hobby in my life. I am an international master (since 2012). At the moment I play chess rarely </w:t>
-            </w:r>
-            <w:r>
-              <w:t>(</w:t>
-            </w:r>
-            <w:r>
-              <w:t>basically</w:t>
-            </w:r>
-            <w:r>
-              <w:t xml:space="preserve"> for the Jyväskylä club </w:t>
-            </w:r>
-            <w:r>
-              <w:t>in Finland's team championship).</w:t>
-            </w:r>
-          </w:p>
-          <w:p>
-            <w:r>
+            <w:pPr>
+              <w:rPr>
+                <w:lang w:val="en-US"/>
+              </w:rPr>
+            </w:pPr>
+            <w:r>
+              <w:rPr>
+                <w:lang w:val="en-US"/>
+              </w:rPr>
+              <w:t>I prefer intelligent games. Chess is one of them.</w:t>
+            </w:r>
+            <w:r>
+              <w:rPr>
+                <w:lang w:val="en-US"/>
+              </w:rPr>
+              <w:t xml:space="preserve"> </w:t>
+            </w:r>
+            <w:r>
+              <w:rPr>
+                <w:lang w:val="en-US"/>
+              </w:rPr>
+              <w:t xml:space="preserve">I play chess since childhood. This is the main hobby in my life. I am an international master (since 2012). At the </w:t>
+            </w:r>
+            <w:r>
+              <w:rPr>
+                <w:lang w:val="en-US"/>
+              </w:rPr>
+              <w:t>moment,</w:t>
+            </w:r>
+            <w:r>
+              <w:rPr>
+                <w:lang w:val="en-US"/>
+              </w:rPr>
+              <w:t xml:space="preserve"> I play chess rarely (basically for the Jyväskylä club in Finland's team championship).</w:t>
+            </w:r>
+          </w:p>
+          <w:p>
+            <w:pPr>
+              <w:rPr>
+                <w:lang w:val="en-US"/>
+              </w:rPr>
+            </w:pPr>
+            <w:r>
+              <w:rPr>
+                <w:lang w:val="en-US"/>
+              </w:rPr>
               <w:t>The best achievements in chess were:</w:t>
             </w:r>
           </w:p>
           <w:p>
-            <w:r>
+            <w:pPr>
+              <w:rPr>
+                <w:lang w:val="en-US"/>
+              </w:rPr>
+            </w:pPr>
+            <w:r>
+              <w:rPr>
+                <w:lang w:val="en-US"/>
+              </w:rPr>
               <w:t>the multiple champion of the Republic of Karelia.</w:t>
             </w:r>
           </w:p>
           <w:p>
-            <w:r>
+            <w:pPr>
+              <w:rPr>
+                <w:lang w:val="en-US"/>
+              </w:rPr>
+            </w:pPr>
+            <w:r>
+              <w:rPr>
+                <w:lang w:val="en-US"/>
+              </w:rPr>
               <w:t>champion of the Barents Region (2002).</w:t>
             </w:r>
           </w:p>
           <w:p>
-            <w:r>
+            <w:pPr>
+              <w:rPr>
+                <w:lang w:val="en-US"/>
+              </w:rPr>
+            </w:pPr>
+            <w:r>
+              <w:rPr>
+                <w:lang w:val="en-US"/>
+              </w:rPr>
               <w:t>champion of the North-West of Russia (rapid chess, 2014).</w:t>
             </w:r>
           </w:p>
@@ -134,13 +213,14 @@
               <w:rPr>
                 <w:rFonts w:eastAsia="Times New Roman"/>
                 <w:color w:val="000000" w:themeColor="text1"/>
-                <w:lang w:eastAsia="ru-RU"/>
+                <w:lang w:val="fi-FI" w:eastAsia="ru-RU"/>
               </w:rPr>
             </w:pPr>
             <w:r>
               <w:rPr>
                 <w:rFonts w:eastAsia="Times New Roman"/>
                 <w:color w:val="000000" w:themeColor="text1"/>
+                <w:lang w:val="fi-FI"/>
               </w:rPr>
               <w:t>Shakki.</w:t>
             </w:r>
@@ -155,6 +235,77 @@
             <w:r>
               <w:rPr>
                 <w:color w:val="000000" w:themeColor="text1"/>
+                <w:lang w:val="fi-FI"/>
+              </w:rPr>
+              <w:t>Mieluummin</w:t>
+            </w:r>
+            <w:r>
+              <w:rPr>
+                <w:color w:val="000000" w:themeColor="text1"/>
+                <w:lang w:val="fi-FI"/>
+              </w:rPr>
+              <w:t xml:space="preserve"> </w:t>
+            </w:r>
+            <w:r>
+              <w:rPr>
+                <w:color w:val="000000" w:themeColor="text1"/>
+                <w:lang w:val="fi-FI"/>
+              </w:rPr>
+              <w:t>pelaan</w:t>
+            </w:r>
+            <w:r>
+              <w:rPr>
+                <w:color w:val="000000" w:themeColor="text1"/>
+                <w:lang w:val="fi-FI"/>
+              </w:rPr>
+              <w:t xml:space="preserve"> älykkäitä</w:t>
+            </w:r>
+            <w:r>
+              <w:rPr>
+                <w:color w:val="000000" w:themeColor="text1"/>
+                <w:lang w:val="fi-FI"/>
+              </w:rPr>
+              <w:t xml:space="preserve"> peli</w:t>
+            </w:r>
+            <w:r>
+              <w:rPr>
+                <w:color w:val="000000" w:themeColor="text1"/>
+                <w:lang w:val="fi-FI"/>
+              </w:rPr>
+              <w:t>ä</w:t>
+            </w:r>
+            <w:r>
+              <w:rPr>
+                <w:color w:val="000000" w:themeColor="text1"/>
+                <w:lang w:val="fi-FI"/>
+              </w:rPr>
+              <w:t>. Shakki on yks</w:t>
+            </w:r>
+            <w:r>
+              <w:rPr>
+                <w:color w:val="000000" w:themeColor="text1"/>
+                <w:lang w:val="fi-FI"/>
+              </w:rPr>
+              <w:t>i ni</w:t>
+            </w:r>
+            <w:r>
+              <w:rPr>
+                <w:color w:val="000000" w:themeColor="text1"/>
+                <w:lang w:val="fi-FI"/>
+              </w:rPr>
+              <w:t>istä.</w:t>
+            </w:r>
+            <w:r>
+              <w:rPr>
+                <w:color w:val="000000" w:themeColor="text1"/>
+                <w:lang w:val="fi-FI"/>
+              </w:rPr>
+              <w:t xml:space="preserve"> </w:t>
+            </w:r>
+            <w:r>
+              <w:rPr>
+                <w:color w:val="000000" w:themeColor="text1"/>
+                <w:lang w:val="fi-FI"/>
               </w:rPr>
               <w:t>Shakkia olen pelannut lapsuudesta lähtien. Se on pääharrastus elämässäni. Olen kansainvälinen shakkimestari (vuodesta 2012). Nykyään pelaan shakkia harvoin (käytännössä Jyväs-shakin joukkueessa SM-liigassa).</w:t>
             </w:r>
@@ -163,11 +314,13 @@
             <w:pPr>
               <w:rPr>
                 <w:color w:val="000000" w:themeColor="text1"/>
+                <w:lang w:val="fi-FI"/>
               </w:rPr>
             </w:pPr>
             <w:r>
               <w:rPr>
                 <w:color w:val="000000" w:themeColor="text1"/>
+                <w:lang w:val="fi-FI"/>
               </w:rPr>
               <w:t>Parhaimmat shakkisaavutukset ovat ollet:</w:t>
             </w:r>
@@ -177,12 +330,14 @@
               <w:rPr>
                 <w:rFonts w:eastAsia="Times New Roman"/>
                 <w:color w:val="000000" w:themeColor="text1"/>
+                <w:lang w:val="fi-FI"/>
               </w:rPr>
             </w:pPr>
             <w:r>
               <w:rPr>
                 <w:rFonts w:eastAsia="Times New Roman"/>
                 <w:color w:val="000000" w:themeColor="text1"/>
+                <w:lang w:val="fi-FI"/>
               </w:rPr>
               <w:t>olen monikertainen Karjalan tasavallan mestari.</w:t>
             </w:r>
@@ -192,12 +347,14 @@
               <w:rPr>
                 <w:rFonts w:eastAsia="Times New Roman"/>
                 <w:color w:val="000000" w:themeColor="text1"/>
+                <w:lang w:val="fi-FI"/>
               </w:rPr>
             </w:pPr>
             <w:r>
               <w:rPr>
                 <w:rFonts w:eastAsia="Times New Roman"/>
                 <w:color w:val="000000" w:themeColor="text1"/>
+                <w:lang w:val="fi-FI"/>
               </w:rPr>
               <w:t>olen Barentsin alueen mestari (2002).</w:t>
             </w:r>
@@ -207,12 +364,14 @@
               <w:rPr>
                 <w:rFonts w:eastAsia="Times New Roman"/>
                 <w:color w:val="000000" w:themeColor="text1"/>
+                <w:lang w:val="fi-FI"/>
               </w:rPr>
             </w:pPr>
             <w:r>
               <w:rPr>
                 <w:rFonts w:eastAsia="Times New Roman"/>
                 <w:color w:val="000000" w:themeColor="text1"/>
+                <w:lang w:val="fi-FI"/>
               </w:rPr>
               <w:t>olen luoteis Venäjän mestari (nopea shakki, 2014).</w:t>
             </w:r>
@@ -222,6 +381,7 @@
               <w:rPr>
                 <w:rFonts w:eastAsia="Times New Roman"/>
                 <w:color w:val="000000" w:themeColor="text1"/>
+                <w:lang w:val="fi-FI"/>
               </w:rPr>
             </w:pPr>
           </w:p>
@@ -236,6 +396,12 @@
             </w:r>
           </w:p>
           <w:p>
+            <w:r>
+              <w:t>Предпочитаю</w:t>
+            </w:r>
+            <w:r>
+              <w:t xml:space="preserve"> интеллектуальные игры. Шахматы – одна из них. </w:t>
+            </w:r>
             <w:r>
               <w:t>Играю в шахматы с детства. Это главное хобби в моей жизни. Являюсь международным мастером (с 2012 г.). В данный момент играю в шахматы редко (в основном за клуб Ювяскюля в командном первенстве Финляндии).</w:t>
             </w:r>
@@ -268,7 +434,15 @@
             <w:tcW w:w="4854" w:type="dxa"/>
           </w:tcPr>
           <w:p>
-            <w:r>
+            <w:pPr>
+              <w:rPr>
+                <w:lang w:val="en-US"/>
+              </w:rPr>
+            </w:pPr>
+            <w:r>
+              <w:rPr>
+                <w:lang w:val="en-US"/>
+              </w:rPr>
               <w:t>In my spare time I prefer cycling and table tennis from active sports.</w:t>
             </w:r>
           </w:p>
@@ -278,8 +452,40 @@
             <w:tcW w:w="4854" w:type="dxa"/>
           </w:tcPr>
           <w:p>
-            <w:r>
-              <w:t>Vapaa-ajallani mieluummin polkupyöräilyä ja pöytätennistä aktiivisesta urheilusta.</w:t>
+            <w:pPr>
+              <w:rPr>
+                <w:lang w:val="fi-FI"/>
+              </w:rPr>
+            </w:pPr>
+            <w:r>
+              <w:rPr>
+                <w:lang w:val="fi-FI"/>
+              </w:rPr>
+              <w:t>Vapaa-ajallani mieluummin polkupyöräily</w:t>
+            </w:r>
+            <w:r>
+              <w:rPr>
+                <w:lang w:val="fi-FI"/>
+              </w:rPr>
+              <w:t>n</w:t>
+            </w:r>
+            <w:r>
+              <w:rPr>
+                <w:lang w:val="fi-FI"/>
+              </w:rPr>
+              <w:t xml:space="preserve"> ja </w:t>
+            </w:r>
+            <w:r>
+              <w:rPr>
+                <w:lang w:val="fi-FI"/>
+              </w:rPr>
+              <w:t xml:space="preserve">pelaan </w:t>
+            </w:r>
+            <w:r>
+              <w:rPr>
+                <w:lang w:val="fi-FI"/>
+              </w:rPr>
+              <w:t>pöytätennistä aktiivisesta urheilusta.</w:t>
             </w:r>
           </w:p>
         </w:tc>
@@ -306,9 +512,15 @@
               </w:rPr>
             </w:pPr>
             <w:r>
+              <w:rPr>
+                <w:lang w:val="en-US"/>
+              </w:rPr>
               <w:t>In Finland, people have excellent conditions for cycling - bicycle infrastructure is recognized as one of the best in the world!</w:t>
             </w:r>
             <w:r>
+              <w:rPr>
+                <w:lang w:val="en-US"/>
+              </w:rPr>
               <w:t xml:space="preserve"> </w:t>
             </w:r>
             <w:r>
@@ -321,7 +533,15 @@
             <w:tcW w:w="4854" w:type="dxa"/>
           </w:tcPr>
           <w:p>
-            <w:r>
+            <w:pPr>
+              <w:rPr>
+                <w:lang w:val="fi-FI"/>
+              </w:rPr>
+            </w:pPr>
+            <w:r>
+              <w:rPr>
+                <w:lang w:val="fi-FI"/>
+              </w:rPr>
               <w:t>Suomessa ihmisillä on erinomaiset edellytykset pyöräilyyn - polkupyörän infrastruktuuri on tunnustettu yhdeksi maailman parhaimmista!</w:t>
             </w:r>
           </w:p>
@@ -329,8 +549,6 @@
             <w:r>
               <w:t>???</w:t>
             </w:r>
-            <w:bookmarkStart w:id="0" w:name="_GoBack"/>
-            <w:bookmarkEnd w:id="0"/>
           </w:p>
         </w:tc>
         <w:tc>
@@ -365,7 +583,15 @@
             <w:tcW w:w="4854" w:type="dxa"/>
           </w:tcPr>
           <w:p>
-            <w:r>
+            <w:pPr>
+              <w:rPr>
+                <w:lang w:val="en-US"/>
+              </w:rPr>
+            </w:pPr>
+            <w:r>
+              <w:rPr>
+                <w:lang w:val="en-US"/>
+              </w:rPr>
               <w:t>I like to play table tennis. It develops, for example, agility, reaction speed, ability to concentrate attention, vision, etc.</w:t>
             </w:r>
           </w:p>
@@ -375,7 +601,15 @@
             <w:tcW w:w="4854" w:type="dxa"/>
           </w:tcPr>
           <w:p>
-            <w:r>
+            <w:pPr>
+              <w:rPr>
+                <w:lang w:val="fi-FI"/>
+              </w:rPr>
+            </w:pPr>
+            <w:r>
+              <w:rPr>
+                <w:lang w:val="fi-FI"/>
+              </w:rPr>
               <w:t>Tykkään pelata pöytätennistä. Se kehittää esimerkiksi ketteryyttä, reaktionopeutta, keskittymiskykyä, näkökykyä jne.</w:t>
             </w:r>
           </w:p>
@@ -389,7 +623,11 @@
               <w:t>Мне нравится играть в настольный теннис. Он развивает</w:t>
             </w:r>
             <w:r>
-              <w:t>, например, ловкость, скорость реакции, способность концентрировать внимание, зрение и т.д.</w:t>
+              <w:t xml:space="preserve">, например, ловкость, скорость </w:t>
+            </w:r>
+            <w:r>
+              <w:lastRenderedPageBreak/>
+              <w:t>реакции, способность концентрировать внимание, зрение и т.д.</w:t>
             </w:r>
             <w:r>
               <w:t xml:space="preserve"> </w:t>
@@ -403,189 +641,87 @@
             <w:tcW w:w="4854" w:type="dxa"/>
           </w:tcPr>
           <w:p>
-            <w:r>
+            <w:pPr>
+              <w:rPr>
+                <w:lang w:val="en-US"/>
+              </w:rPr>
+            </w:pPr>
+            <w:r>
+              <w:rPr>
+                <w:lang w:val="en-US"/>
+              </w:rPr>
               <w:lastRenderedPageBreak/>
-              <w:t>Welcome to my page!</w:t>
-            </w:r>
-          </w:p>
-          <w:p>
-            <w:pPr>
-              <w:rPr>
-                <w:lang w:val="en-US"/>
-              </w:rPr>
-            </w:pPr>
-            <w:r>
-              <w:rPr>
-                <w:lang w:val="en-US"/>
-              </w:rPr>
-              <w:t>My name is Dmitry, I'm 34 years old. I'm from Russia, but I live in Finland for about 3 years</w:t>
-            </w:r>
-            <w:r>
-              <w:rPr>
-                <w:lang w:val="en-US"/>
-              </w:rPr>
+              <w:t>A</w:t>
+            </w:r>
+            <w:r>
+              <w:rPr>
+                <w:lang w:val="en-US"/>
+              </w:rPr>
+              <w:t xml:space="preserve">lso </w:t>
+            </w:r>
+            <w:r>
+              <w:rPr>
+                <w:lang w:val="en-US"/>
+              </w:rPr>
+              <w:t xml:space="preserve">I </w:t>
+            </w:r>
+            <w:r>
+              <w:rPr>
+                <w:lang w:val="en-US"/>
+              </w:rPr>
+              <w:t xml:space="preserve">like to listen </w:t>
+            </w:r>
+            <w:r>
+              <w:rPr>
+                <w:lang w:val="en-US"/>
+              </w:rPr>
+              <w:t xml:space="preserve">a </w:t>
+            </w:r>
+            <w:r>
+              <w:rPr>
+                <w:lang w:val="en-US"/>
+              </w:rPr>
+              <w:t>good music.</w:t>
+            </w:r>
+          </w:p>
+        </w:tc>
+        <w:tc>
+          <w:tcPr>
+            <w:tcW w:w="4854" w:type="dxa"/>
+          </w:tcPr>
+          <w:p>
+            <w:pPr>
+              <w:rPr>
+                <w:lang w:val="fi-FI"/>
+              </w:rPr>
+            </w:pPr>
+            <w:r>
+              <w:rPr>
+                <w:lang w:val="fi-FI"/>
+              </w:rPr>
+              <w:t>Lisäksi tykkään kuunnella hyvää musiikkia.</w:t>
+            </w:r>
+          </w:p>
+        </w:tc>
+        <w:tc>
+          <w:tcPr>
+            <w:tcW w:w="4854" w:type="dxa"/>
+          </w:tcPr>
+          <w:p>
+            <w:r>
+              <w:t>Также л</w:t>
+            </w:r>
+            <w:r>
+              <w:t>юблю</w:t>
+            </w:r>
+            <w:r>
               <w:t xml:space="preserve"> </w:t>
             </w:r>
             <w:r>
-              <w:rPr>
-                <w:lang w:val="en-US"/>
-              </w:rPr>
-              <w:t>already</w:t>
-            </w:r>
-            <w:r>
-              <w:rPr>
-                <w:lang w:val="en-US"/>
-              </w:rPr>
-              <w:t>. I'm married and I have 2 children. I have a higher education in mechanical engineer, experience as a state forensic expert for more than 8 years. At the moment, I'm interested in changing my profession: I study at the J</w:t>
-            </w:r>
-            <w:r>
-              <w:rPr>
-                <w:lang w:val="en-US"/>
-              </w:rPr>
-              <w:t>AMK</w:t>
-            </w:r>
-            <w:r>
-              <w:rPr>
-                <w:lang w:val="en-US"/>
-              </w:rPr>
-              <w:t xml:space="preserve"> University of Applied Sciences in Jyväskylä on the IT department.</w:t>
-            </w:r>
-          </w:p>
-        </w:tc>
-        <w:tc>
-          <w:tcPr>
-            <w:tcW w:w="4854" w:type="dxa"/>
-          </w:tcPr>
-          <w:p>
-            <w:r>
-              <w:t>Tervetuloa minun sivulle!</w:t>
-            </w:r>
-          </w:p>
-          <w:p>
-            <w:pPr>
-              <w:rPr>
-                <w:lang w:val="en-US"/>
-              </w:rPr>
-            </w:pPr>
-            <w:r>
-              <w:t>Olen</w:t>
-            </w:r>
-            <w:r>
-              <w:t xml:space="preserve"> Dmitr</w:t>
-            </w:r>
-            <w:r>
-              <w:t>y</w:t>
-            </w:r>
-            <w:r>
-              <w:t xml:space="preserve">, </w:t>
-            </w:r>
-            <w:r>
-              <w:t>34-</w:t>
-            </w:r>
-            <w:r>
-              <w:t>vuotias</w:t>
-            </w:r>
-            <w:r>
-              <w:t xml:space="preserve"> mies</w:t>
-            </w:r>
-            <w:r>
-              <w:t xml:space="preserve">. Olen </w:t>
-            </w:r>
-            <w:r>
-              <w:t xml:space="preserve">kotoisin </w:t>
-            </w:r>
-            <w:r>
-              <w:t xml:space="preserve">Venäjältä, mutta </w:t>
-            </w:r>
-            <w:r>
-              <w:t>olen asunnut</w:t>
-            </w:r>
-            <w:r>
-              <w:t xml:space="preserve"> Suomessa</w:t>
-            </w:r>
-            <w:r>
-              <w:t xml:space="preserve"> jo</w:t>
-            </w:r>
-            <w:r>
-              <w:t xml:space="preserve"> noin 3 vuotta. Olen naimisissa ja minulla on 2 lasta. Minulla on mekaanisen insinöörin korkeakoulututkinto, </w:t>
-            </w:r>
-            <w:r>
-              <w:t>ty</w:t>
-            </w:r>
-            <w:r>
-              <w:rPr>
-                <w:lang w:val="fi-FI"/>
-              </w:rPr>
-              <w:t>ö</w:t>
-            </w:r>
-            <w:r>
-              <w:t xml:space="preserve">kokemus </w:t>
-            </w:r>
-            <w:r>
-              <w:rPr>
-                <w:rFonts w:ascii="Arial" w:hAnsi="Arial" w:cs="Arial"/>
-              </w:rPr>
-              <w:t>v</w:t>
-            </w:r>
-            <w:r>
-              <w:rPr>
-                <w:rFonts w:ascii="Arial" w:hAnsi="Arial" w:cs="Arial"/>
-              </w:rPr>
-              <w:t xml:space="preserve">altion </w:t>
-            </w:r>
-            <w:r>
-              <w:rPr>
-                <w:rFonts w:ascii="Arial" w:hAnsi="Arial" w:cs="Arial"/>
-              </w:rPr>
-              <w:t>oikeuden tutkimustoimi</w:t>
-            </w:r>
-            <w:r>
-              <w:rPr>
-                <w:rFonts w:ascii="Arial" w:hAnsi="Arial" w:cs="Arial"/>
-              </w:rPr>
-              <w:t>stossa</w:t>
-            </w:r>
-            <w:r>
-              <w:t xml:space="preserve"> asiantuntija</w:t>
-            </w:r>
-            <w:r>
-              <w:t>n</w:t>
-            </w:r>
-            <w:r>
-              <w:t>a yli 8 vuotta. Tällä hetkellä olen kiinnostunut muuttamaan ammattini: opiskelen Jyväskylän Jyväskylän ammattikorkeakoulussa IT-</w:t>
-            </w:r>
-            <w:r>
-              <w:t>instituutissa ICT-alaa.</w:t>
-            </w:r>
-          </w:p>
-        </w:tc>
-        <w:tc>
-          <w:tcPr>
-            <w:tcW w:w="4854" w:type="dxa"/>
-          </w:tcPr>
-          <w:p>
-            <w:r>
-              <w:t>Добро пожаловать на мою страницу!</w:t>
-            </w:r>
-          </w:p>
-          <w:p>
-            <w:r>
-              <w:t xml:space="preserve">Меня зовут Дмитрий, мне 34 года. Русский, женат, 2 детей. Имею высшее образование инженера-механика, опыт работы государственным судебным экспертом более 8 лет. Проживаю в Финляндии уже около 3 лет. В данный момент я заинтересован в смене профессии: учусь в Университете прикладных наук </w:t>
-            </w:r>
-            <w:r>
-              <w:rPr>
-                <w:lang w:val="fi-FI"/>
-              </w:rPr>
-              <w:t xml:space="preserve">JAMK </w:t>
-            </w:r>
-            <w:r>
-              <w:t xml:space="preserve">г. Ювяскюля на отделении </w:t>
-            </w:r>
-            <w:r>
-              <w:rPr>
-                <w:lang w:val="fi-FI"/>
-              </w:rPr>
-              <w:t>IT-технологий.</w:t>
+              <w:t>слушат</w:t>
+            </w:r>
+            <w:r>
+              <w:t>ь хорошую музыку.</w:t>
             </w:r>
           </w:p>
         </w:tc>
@@ -596,81 +732,151 @@
             <w:tcW w:w="4854" w:type="dxa"/>
           </w:tcPr>
           <w:p>
-            <w:r>
-              <w:t>Basic 11-year school education with in-depth study of physics and mathematics.</w:t>
-            </w:r>
-          </w:p>
-          <w:p>
-            <w:pPr>
-              <w:rPr>
-                <w:lang w:val="en-US"/>
-              </w:rPr>
-            </w:pPr>
-            <w:r>
-              <w:t xml:space="preserve">Lyceum </w:t>
-            </w:r>
-            <w:r>
-              <w:t>№ 1 (</w:t>
-            </w:r>
-            <w:r>
-              <w:t>Petrozavodsk</w:t>
-            </w:r>
-            <w:r>
-              <w:t xml:space="preserve">, </w:t>
-            </w:r>
-            <w:r>
-              <w:rPr>
-                <w:lang w:val="en-US"/>
-              </w:rPr>
-              <w:t>Russia</w:t>
-            </w:r>
-            <w:r>
-              <w:t>).</w:t>
-            </w:r>
-          </w:p>
-        </w:tc>
-        <w:tc>
-          <w:tcPr>
-            <w:tcW w:w="4854" w:type="dxa"/>
-          </w:tcPr>
-          <w:p>
-            <w:r>
-              <w:t>11-vuotisen peruskoulutuksen perusteellinen fysiikan ja matematiikan tutkimus.</w:t>
-            </w:r>
-          </w:p>
-          <w:p>
-            <w:r>
-              <w:t xml:space="preserve">Lyseum № 1 </w:t>
-            </w:r>
-            <w:r>
-              <w:t>(Petroskoi, Ven</w:t>
-            </w:r>
-            <w:r>
-              <w:rPr>
-                <w:lang w:val="fi-FI"/>
-              </w:rPr>
-              <w:t>äjä</w:t>
-            </w:r>
-            <w:r>
-              <w:t>)</w:t>
-            </w:r>
-            <w:r>
-              <w:t>.</w:t>
-            </w:r>
-          </w:p>
-        </w:tc>
-        <w:tc>
-          <w:tcPr>
-            <w:tcW w:w="4854" w:type="dxa"/>
-          </w:tcPr>
-          <w:p>
-            <w:r>
-              <w:t>Базовое 11-летнее школьное образование с углубленным изучением физики и математики.</w:t>
-            </w:r>
-          </w:p>
-          <w:p>
-            <w:r>
-              <w:t>Лицей №1 города Петрозаводска</w:t>
+            <w:pPr>
+              <w:rPr>
+                <w:lang w:val="en-US"/>
+              </w:rPr>
+            </w:pPr>
+            <w:r>
+              <w:rPr>
+                <w:lang w:val="en-US"/>
+              </w:rPr>
+              <w:t>Welcome to my page!</w:t>
+            </w:r>
+          </w:p>
+          <w:p>
+            <w:pPr>
+              <w:rPr>
+                <w:lang w:val="en-US"/>
+              </w:rPr>
+            </w:pPr>
+            <w:r>
+              <w:rPr>
+                <w:lang w:val="en-US"/>
+              </w:rPr>
+              <w:t>My name is Dmitry, I'm 34 years old. I'm from Russia, but I live in Finland for about 3 years</w:t>
+            </w:r>
+            <w:r>
+              <w:rPr>
+                <w:lang w:val="en-US"/>
+              </w:rPr>
+              <w:t xml:space="preserve"> </w:t>
+            </w:r>
+            <w:r>
+              <w:rPr>
+                <w:lang w:val="en-US"/>
+              </w:rPr>
+              <w:t>already</w:t>
+            </w:r>
+            <w:r>
+              <w:rPr>
+                <w:lang w:val="en-US"/>
+              </w:rPr>
+              <w:t>. I'm married and I have 2 children. I have a higher education in mechanical engineer, experience as a state forensic expert for more than 8 years. At the moment, I'm interested in changing my profession: I study at the J</w:t>
+            </w:r>
+            <w:r>
+              <w:rPr>
+                <w:lang w:val="en-US"/>
+              </w:rPr>
+              <w:t>AMK</w:t>
+            </w:r>
+            <w:r>
+              <w:rPr>
+                <w:lang w:val="en-US"/>
+              </w:rPr>
+              <w:t xml:space="preserve"> University of Applied Sciences in Jyväskylä on the IT department.</w:t>
+            </w:r>
+          </w:p>
+        </w:tc>
+        <w:tc>
+          <w:tcPr>
+            <w:tcW w:w="4854" w:type="dxa"/>
+          </w:tcPr>
+          <w:p>
+            <w:pPr>
+              <w:rPr>
+                <w:lang w:val="fi-FI"/>
+              </w:rPr>
+            </w:pPr>
+            <w:r>
+              <w:rPr>
+                <w:lang w:val="fi-FI"/>
+              </w:rPr>
+              <w:t>Tervetuloa minun sivulle!</w:t>
+            </w:r>
+          </w:p>
+          <w:p>
+            <w:pPr>
+              <w:rPr>
+                <w:lang w:val="fi-FI"/>
+              </w:rPr>
+            </w:pPr>
+            <w:r>
+              <w:rPr>
+                <w:lang w:val="fi-FI"/>
+              </w:rPr>
+              <w:t>Olen Dmitry, 34-vuotias mies. Olen kotoisin Venäjältä, mutta olen asunnut Suomessa jo noin 3 vuotta. Olen naimisissa ja minulla on 2 lasta. Minulla on mekaanisen insinöörin korkeakoulututkinto, ty</w:t>
+            </w:r>
+            <w:r>
+              <w:rPr>
+                <w:lang w:val="fi-FI"/>
+              </w:rPr>
+              <w:t>ö</w:t>
+            </w:r>
+            <w:r>
+              <w:rPr>
+                <w:lang w:val="fi-FI"/>
+              </w:rPr>
+              <w:t xml:space="preserve">kokemus </w:t>
+            </w:r>
+            <w:r>
+              <w:rPr>
+                <w:rFonts w:ascii="Arial" w:hAnsi="Arial" w:cs="Arial"/>
+                <w:lang w:val="fi-FI"/>
+              </w:rPr>
+              <w:t>valtion oikeuden tutkimustoimistossa</w:t>
+            </w:r>
+            <w:r>
+              <w:rPr>
+                <w:lang w:val="fi-FI"/>
+              </w:rPr>
+              <w:t xml:space="preserve"> asiantuntijana yli 8 vuotta. Tällä hetkellä olen kiinnostunut muuttamaan ammattini: opiskelen Jyväskylän Jyväskylän ammattikorkeakoulussa IT-instituutissa ICT-alaa.</w:t>
+            </w:r>
+          </w:p>
+        </w:tc>
+        <w:tc>
+          <w:tcPr>
+            <w:tcW w:w="4854" w:type="dxa"/>
+          </w:tcPr>
+          <w:p>
+            <w:r>
+              <w:t>Добро пожаловать на мою страницу!</w:t>
+            </w:r>
+          </w:p>
+          <w:p>
+            <w:r>
+              <w:t xml:space="preserve">Меня зовут Дмитрий, мне 34 года. Русский, женат, 2 детей. Имею высшее образование инженера-механика, опыт работы государственным судебным экспертом более 8 лет. Проживаю в Финляндии уже около 3 лет. В данный момент я заинтересован в смене профессии: учусь в Университете прикладных наук </w:t>
+            </w:r>
+            <w:r>
+              <w:rPr>
+                <w:lang w:val="fi-FI"/>
+              </w:rPr>
+              <w:t>JAMK</w:t>
+            </w:r>
+            <w:r>
+              <w:t xml:space="preserve"> </w:t>
+            </w:r>
+            <w:r>
+              <w:t xml:space="preserve">г. Ювяскюля на отделении </w:t>
+            </w:r>
+            <w:r>
+              <w:rPr>
+                <w:lang w:val="fi-FI"/>
+              </w:rPr>
+              <w:t>IT</w:t>
+            </w:r>
+            <w:r>
+              <w:t>-технологий.</w:t>
             </w:r>
           </w:p>
         </w:tc>
@@ -681,8 +887,79 @@
             <w:tcW w:w="4854" w:type="dxa"/>
           </w:tcPr>
           <w:p>
-            <w:r>
-              <w:t>Higher education: specialization "Technical management", specialty "Forestry machinery and equipment" (Forest Engineering Department)</w:t>
+            <w:pPr>
+              <w:rPr>
+                <w:lang w:val="en-US"/>
+              </w:rPr>
+            </w:pPr>
+            <w:r>
+              <w:rPr>
+                <w:lang w:val="en-US"/>
+              </w:rPr>
+              <w:t>Basic 11-year school education with in-depth study of physics and mathematics.</w:t>
+            </w:r>
+          </w:p>
+          <w:p>
+            <w:pPr>
+              <w:rPr>
+                <w:lang w:val="en-US"/>
+              </w:rPr>
+            </w:pPr>
+            <w:r>
+              <w:t xml:space="preserve">Lyceum </w:t>
+            </w:r>
+            <w:r>
+              <w:t>№ 1 (</w:t>
+            </w:r>
+            <w:r>
+              <w:t>Petrozavodsk</w:t>
+            </w:r>
+            <w:r>
+              <w:t xml:space="preserve">, </w:t>
+            </w:r>
+            <w:r>
+              <w:rPr>
+                <w:lang w:val="en-US"/>
+              </w:rPr>
+              <w:t>Russia</w:t>
+            </w:r>
+            <w:r>
+              <w:t>).</w:t>
+            </w:r>
+          </w:p>
+        </w:tc>
+        <w:tc>
+          <w:tcPr>
+            <w:tcW w:w="4854" w:type="dxa"/>
+          </w:tcPr>
+          <w:p>
+            <w:pPr>
+              <w:rPr>
+                <w:lang w:val="fi-FI"/>
+              </w:rPr>
+            </w:pPr>
+            <w:r>
+              <w:rPr>
+                <w:lang w:val="fi-FI"/>
+              </w:rPr>
+              <w:t>11-vuotisen peruskoulutuksen perusteellinen fysiikan ja matematiikan tutkimus.</w:t>
+            </w:r>
+          </w:p>
+          <w:p>
+            <w:r>
+              <w:t xml:space="preserve">Lyseum № 1 </w:t>
+            </w:r>
+            <w:r>
+              <w:t>(Petroskoi, Ven</w:t>
+            </w:r>
+            <w:r>
+              <w:rPr>
+                <w:lang w:val="fi-FI"/>
+              </w:rPr>
+              <w:t>äjä</w:t>
+            </w:r>
+            <w:r>
+              <w:t>)</w:t>
             </w:r>
             <w:r>
               <w:t>.</w:t>
@@ -695,29 +972,12 @@
           </w:tcPr>
           <w:p>
             <w:r>
-              <w:t>Korkeakoulutus: erikoistuminen "Tekninen johtaminen", erikoisuus "Metsä</w:t>
-            </w:r>
-            <w:r>
-              <w:t>konetekniikka ja -laitteet" (M</w:t>
-            </w:r>
-            <w:r>
-              <w:t>etsäteollisuusosasto)</w:t>
-            </w:r>
-            <w:r>
-              <w:t>.</w:t>
-            </w:r>
-          </w:p>
-        </w:tc>
-        <w:tc>
-          <w:tcPr>
-            <w:tcW w:w="4854" w:type="dxa"/>
-          </w:tcPr>
-          <w:p>
-            <w:r>
-              <w:rPr>
-                <w:lang w:val="en-US"/>
-              </w:rPr>
-              <w:t>Высшее образование: специализация “Технический менеджмент”, специальность “Машины и оборудование лесного комплекса” (Лесоинженерный факультет).</w:t>
+              <w:t>Базовое 11-летнее школьное образование с углубленным изучением физики и математики.</w:t>
+            </w:r>
+          </w:p>
+          <w:p>
+            <w:r>
+              <w:t>Лицей №1 города Петрозаводска</w:t>
             </w:r>
           </w:p>
         </w:tc>
@@ -727,6 +987,54 @@
           <w:tcPr>
             <w:tcW w:w="4854" w:type="dxa"/>
           </w:tcPr>
+          <w:p>
+            <w:pPr>
+              <w:rPr>
+                <w:lang w:val="en-US"/>
+              </w:rPr>
+            </w:pPr>
+            <w:r>
+              <w:rPr>
+                <w:lang w:val="en-US"/>
+              </w:rPr>
+              <w:t>Higher education: specialization "Technical management", specialty "Forestry machinery and equipment" (Forest Engineering Department).</w:t>
+            </w:r>
+          </w:p>
+        </w:tc>
+        <w:tc>
+          <w:tcPr>
+            <w:tcW w:w="4854" w:type="dxa"/>
+          </w:tcPr>
+          <w:p>
+            <w:pPr>
+              <w:rPr>
+                <w:lang w:val="fi-FI"/>
+              </w:rPr>
+            </w:pPr>
+            <w:r>
+              <w:rPr>
+                <w:lang w:val="fi-FI"/>
+              </w:rPr>
+              <w:t>Korkeakoulutus: erikoistuminen "Tekninen johtaminen", erikoisuus "Metsäkonetekniikka ja -laitteet" (Metsäteollisuusosasto).</w:t>
+            </w:r>
+          </w:p>
+        </w:tc>
+        <w:tc>
+          <w:tcPr>
+            <w:tcW w:w="4854" w:type="dxa"/>
+          </w:tcPr>
+          <w:p>
+            <w:r>
+              <w:t>Высшее образование: специализация “Технический менеджмент”, специальность “Машины и оборудование лесного комплекса” (Лесоинженерный факультет).</w:t>
+            </w:r>
+          </w:p>
+        </w:tc>
+      </w:tr>
+      <w:tr>
+        <w:tc>
+          <w:tcPr>
+            <w:tcW w:w="4854" w:type="dxa"/>
+          </w:tcPr>
           <w:p/>
         </w:tc>
         <w:tc>
@@ -740,6 +1048,23 @@
                 <w:lang w:eastAsia="ru-RU"/>
               </w:rPr>
             </w:pPr>
+            <w:r>
+              <w:rPr>
+                <w:rFonts w:ascii="Arial" w:eastAsia="Times New Roman" w:hAnsi="Arial" w:cs="Arial"/>
+                <w:color w:val="000000"/>
+                <w:shd w:val="clear" w:color="auto" w:fill="B4E4E8"/>
+                <w:lang w:val="fi-FI" w:eastAsia="ru-RU"/>
+              </w:rPr>
+              <w:t>Metsäkonetekniikan diplomi-insinöörin koulutus Petroskoin valtion yliopistossa.</w:t>
+            </w:r>
+            <w:r>
+              <w:rPr>
+                <w:rFonts w:ascii="Arial" w:eastAsia="Times New Roman" w:hAnsi="Arial" w:cs="Arial"/>
+                <w:color w:val="000000"/>
+                <w:lang w:val="fi-FI" w:eastAsia="ru-RU"/>
+              </w:rPr>
+              <w:br/>
+            </w:r>
             <w:r>
               <w:rPr>
                 <w:rFonts w:ascii="Arial" w:eastAsia="Times New Roman" w:hAnsi="Arial" w:cs="Arial"/>
@@ -747,23 +1072,6 @@
                 <w:shd w:val="clear" w:color="auto" w:fill="B4E4E8"/>
                 <w:lang w:eastAsia="ru-RU"/>
               </w:rPr>
-              <w:t>Metsäkonetekniikan diplomi-insinöörin koulutus Petroskoin valtion yliopistossa.</w:t>
-            </w:r>
-            <w:r>
-              <w:rPr>
-                <w:rFonts w:ascii="Arial" w:eastAsia="Times New Roman" w:hAnsi="Arial" w:cs="Arial"/>
-                <w:color w:val="000000"/>
-                <w:lang w:eastAsia="ru-RU"/>
-              </w:rPr>
-              <w:br/>
-            </w:r>
-            <w:r>
-              <w:rPr>
-                <w:rFonts w:ascii="Arial" w:eastAsia="Times New Roman" w:hAnsi="Arial" w:cs="Arial"/>
-                <w:color w:val="000000"/>
-                <w:shd w:val="clear" w:color="auto" w:fill="B4E4E8"/>
-                <w:lang w:eastAsia="ru-RU"/>
-              </w:rPr>
               <w:t>Se on rinnastettu (29.10.2015) Suomessa ja vastaa ylempää korkeakoulututkintoa.</w:t>
             </w:r>
           </w:p>
@@ -788,7 +1096,15 @@
             <w:tcW w:w="4854" w:type="dxa"/>
           </w:tcPr>
           <w:p>
-            <w:r>
+            <w:pPr>
+              <w:rPr>
+                <w:lang w:val="en-US"/>
+              </w:rPr>
+            </w:pPr>
+            <w:r>
+              <w:rPr>
+                <w:lang w:val="en-US"/>
+              </w:rPr>
               <w:t>Bachelor of Engineering, Information and Communication Technologies</w:t>
             </w:r>
           </w:p>
@@ -802,6 +1118,127 @@
           <w:tcPr>
             <w:tcW w:w="4854" w:type="dxa"/>
           </w:tcPr>
+          <w:p>
+            <w:pPr>
+              <w:rPr>
+                <w:rFonts w:eastAsia="Times New Roman" w:cs="Times New Roman"/>
+                <w:color w:val="333333"/>
+                <w:shd w:val="clear" w:color="auto" w:fill="FFFFFF"/>
+                <w:lang w:val="fi-FI" w:eastAsia="ru-RU"/>
+              </w:rPr>
+            </w:pPr>
+            <w:r>
+              <w:rPr>
+                <w:rFonts w:eastAsia="Times New Roman" w:cs="Times New Roman"/>
+                <w:color w:val="333333"/>
+                <w:shd w:val="clear" w:color="auto" w:fill="FFFFFF"/>
+                <w:lang w:val="fi-FI" w:eastAsia="ru-RU"/>
+              </w:rPr>
+              <w:t>Insinööri (AMK), tieto- ja viestintätekniikka</w:t>
+            </w:r>
+          </w:p>
+          <w:p>
+            <w:pPr>
+              <w:rPr>
+                <w:rFonts w:eastAsia="Times New Roman" w:cs="Times New Roman"/>
+                <w:lang w:val="fi-FI" w:eastAsia="ru-RU"/>
+              </w:rPr>
+            </w:pPr>
+            <w:r>
+              <w:rPr>
+                <w:rFonts w:eastAsia="Times New Roman" w:cs="Times New Roman"/>
+                <w:lang w:val="fi-FI" w:eastAsia="ru-RU"/>
+              </w:rPr>
+              <w:t>ensimmäisen vuoden opiskelija</w:t>
+            </w:r>
+          </w:p>
+          <w:p>
+            <w:pPr>
+              <w:rPr>
+                <w:lang w:val="fi-FI"/>
+              </w:rPr>
+            </w:pPr>
+          </w:p>
+        </w:tc>
+        <w:tc>
+          <w:tcPr>
+            <w:tcW w:w="4854" w:type="dxa"/>
+          </w:tcPr>
+          <w:p>
+            <w:r>
+              <w:t>Бакалавр инженерных, информационных и коммуникационных технологий</w:t>
+            </w:r>
+          </w:p>
+          <w:p>
+            <w:pPr>
+              <w:rPr>
+                <w:lang w:val="en-US"/>
+              </w:rPr>
+            </w:pPr>
+            <w:r>
+              <w:rPr>
+                <w:lang w:val="en-US"/>
+              </w:rPr>
+              <w:t>Студент первого курса</w:t>
+            </w:r>
+          </w:p>
+        </w:tc>
+      </w:tr>
+      <w:tr>
+        <w:tc>
+          <w:tcPr>
+            <w:tcW w:w="4854" w:type="dxa"/>
+          </w:tcPr>
+          <w:p>
+            <w:pPr>
+              <w:rPr>
+                <w:lang w:val="en-US"/>
+              </w:rPr>
+            </w:pPr>
+            <w:r>
+              <w:rPr>
+                <w:lang w:val="en-US"/>
+              </w:rPr>
+              <w:t>Northern Fleet, Military unit 15010, 694 guard company.</w:t>
+            </w:r>
+          </w:p>
+          <w:p>
+            <w:pPr>
+              <w:rPr>
+                <w:lang w:val="en-US"/>
+              </w:rPr>
+            </w:pPr>
+            <w:r>
+              <w:rPr>
+                <w:lang w:val="en-US"/>
+              </w:rPr>
+              <w:t>Military service on conscription. Sergeant.</w:t>
+            </w:r>
+          </w:p>
+        </w:tc>
+        <w:tc>
+          <w:tcPr>
+            <w:tcW w:w="4854" w:type="dxa"/>
+          </w:tcPr>
+          <w:p>
+            <w:pPr>
+              <w:rPr>
+                <w:rFonts w:eastAsia="Times New Roman" w:cs="Times New Roman"/>
+                <w:color w:val="333333"/>
+                <w:shd w:val="clear" w:color="auto" w:fill="FFFFFF"/>
+                <w:lang w:val="fi-FI" w:eastAsia="ru-RU"/>
+              </w:rPr>
+            </w:pPr>
+            <w:r>
+              <w:rPr>
+                <w:rFonts w:eastAsia="Times New Roman" w:cs="Times New Roman"/>
+                <w:color w:val="333333"/>
+                <w:shd w:val="clear" w:color="auto" w:fill="FFFFFF"/>
+                <w:lang w:val="fi-FI" w:eastAsia="ru-RU"/>
+              </w:rPr>
+              <w:t>Pohjois-Fleet, sotilasyksikkö 15010, 694 vartiointiyritys.</w:t>
+            </w:r>
+          </w:p>
           <w:p>
             <w:pPr>
               <w:rPr>
@@ -816,160 +1253,85 @@
                 <w:rFonts w:eastAsia="Times New Roman" w:cs="Times New Roman"/>
                 <w:color w:val="333333"/>
                 <w:shd w:val="clear" w:color="auto" w:fill="FFFFFF"/>
-                <w:lang w:eastAsia="ru-RU"/>
-              </w:rPr>
-              <w:t>Insinööri (AMK), tieto- ja viestintätekniikka</w:t>
-            </w:r>
-          </w:p>
-          <w:p>
-            <w:pPr>
-              <w:rPr>
-                <w:rFonts w:eastAsia="Times New Roman" w:cs="Times New Roman"/>
-                <w:lang w:eastAsia="ru-RU"/>
-              </w:rPr>
-            </w:pPr>
-            <w:r>
-              <w:rPr>
-                <w:rFonts w:eastAsia="Times New Roman" w:cs="Times New Roman"/>
-                <w:lang w:eastAsia="ru-RU"/>
-              </w:rPr>
-              <w:t>ensimmäisen vuoden opiskelija</w:t>
-            </w:r>
-          </w:p>
-          <w:p/>
-        </w:tc>
-        <w:tc>
-          <w:tcPr>
-            <w:tcW w:w="4854" w:type="dxa"/>
-          </w:tcPr>
-          <w:p>
-            <w:pPr>
-              <w:rPr>
-                <w:lang w:val="en-US"/>
-              </w:rPr>
-            </w:pPr>
-            <w:r>
-              <w:rPr>
-                <w:lang w:val="en-US"/>
-              </w:rPr>
-              <w:t>Бакалавр инженерных, информационных и коммуникационных технологий</w:t>
-            </w:r>
-          </w:p>
-          <w:p>
-            <w:pPr>
-              <w:rPr>
-                <w:lang w:val="en-US"/>
-              </w:rPr>
-            </w:pPr>
-            <w:r>
-              <w:rPr>
-                <w:lang w:val="en-US"/>
-              </w:rPr>
-              <w:t>Студент первого курса</w:t>
-            </w:r>
-          </w:p>
-        </w:tc>
-      </w:tr>
-      <w:tr>
-        <w:tc>
-          <w:tcPr>
-            <w:tcW w:w="4854" w:type="dxa"/>
-          </w:tcPr>
-          <w:p>
-            <w:r>
-              <w:t>Northern Fleet, Military unit 15010, 694 guard company.</w:t>
-            </w:r>
-          </w:p>
-          <w:p>
-            <w:r>
-              <w:t>Military service on conscription. Sergeant.</w:t>
-            </w:r>
-          </w:p>
-        </w:tc>
-        <w:tc>
-          <w:tcPr>
-            <w:tcW w:w="4854" w:type="dxa"/>
-          </w:tcPr>
-          <w:p>
-            <w:pPr>
+                <w:lang w:val="fi-FI" w:eastAsia="ru-RU"/>
+              </w:rPr>
+              <w:t xml:space="preserve">Sotilaspalvonta. </w:t>
+            </w:r>
+            <w:r>
               <w:rPr>
                 <w:rFonts w:eastAsia="Times New Roman" w:cs="Times New Roman"/>
                 <w:color w:val="333333"/>
                 <w:shd w:val="clear" w:color="auto" w:fill="FFFFFF"/>
                 <w:lang w:eastAsia="ru-RU"/>
               </w:rPr>
-            </w:pPr>
-            <w:r>
+              <w:t>Kersantti.</w:t>
+            </w:r>
+          </w:p>
+        </w:tc>
+        <w:tc>
+          <w:tcPr>
+            <w:tcW w:w="4854" w:type="dxa"/>
+          </w:tcPr>
+          <w:p>
+            <w:r>
+              <w:t>Северный Флот, войсковая часть 15010, 694 рота охраны.</w:t>
+            </w:r>
+          </w:p>
+          <w:p>
+            <w:r>
+              <w:t>Военная служба по призыву. Сержант.</w:t>
+            </w:r>
+          </w:p>
+        </w:tc>
+      </w:tr>
+      <w:tr>
+        <w:tc>
+          <w:tcPr>
+            <w:tcW w:w="4854" w:type="dxa"/>
+          </w:tcPr>
+          <w:p/>
+        </w:tc>
+        <w:tc>
+          <w:tcPr>
+            <w:tcW w:w="4854" w:type="dxa"/>
+          </w:tcPr>
+          <w:p>
+            <w:pPr>
+              <w:rPr>
+                <w:rFonts w:ascii="Times New Roman" w:eastAsia="Times New Roman" w:hAnsi="Times New Roman" w:cs="Times New Roman"/>
+                <w:lang w:val="fi-FI" w:eastAsia="ru-RU"/>
+              </w:rPr>
+            </w:pPr>
+            <w:r>
+              <w:rPr>
+                <w:rFonts w:ascii="Arial" w:eastAsia="Times New Roman" w:hAnsi="Arial" w:cs="Arial"/>
+                <w:color w:val="000000"/>
+                <w:lang w:val="fi-FI" w:eastAsia="ru-RU"/>
+              </w:rPr>
+              <w:t>01.02.2017 – 01.06.2017Huoltoneuvoja autokorjaamossa (Eko Home Helsinki Oy).</w:t>
+            </w:r>
+          </w:p>
+          <w:p>
+            <w:pPr>
               <w:rPr>
                 <w:rFonts w:eastAsia="Times New Roman" w:cs="Times New Roman"/>
                 <w:color w:val="333333"/>
                 <w:shd w:val="clear" w:color="auto" w:fill="FFFFFF"/>
-                <w:lang w:eastAsia="ru-RU"/>
-              </w:rPr>
-              <w:t>Pohjois-Fleet, sotilasyksikkö 15010, 694 vartiointiyritys.</w:t>
-            </w:r>
-          </w:p>
-          <w:p>
-            <w:pPr>
-              <w:rPr>
-                <w:rFonts w:eastAsia="Times New Roman" w:cs="Times New Roman"/>
-                <w:color w:val="333333"/>
-                <w:shd w:val="clear" w:color="auto" w:fill="FFFFFF"/>
-                <w:lang w:eastAsia="ru-RU"/>
-              </w:rPr>
-            </w:pPr>
-            <w:r>
-              <w:rPr>
-                <w:rFonts w:eastAsia="Times New Roman" w:cs="Times New Roman"/>
-                <w:color w:val="333333"/>
-                <w:shd w:val="clear" w:color="auto" w:fill="FFFFFF"/>
-                <w:lang w:eastAsia="ru-RU"/>
-              </w:rPr>
-              <w:t>Sotilaspalvonta. Kersantti.</w:t>
-            </w:r>
-          </w:p>
-        </w:tc>
-        <w:tc>
-          <w:tcPr>
-            <w:tcW w:w="4854" w:type="dxa"/>
-          </w:tcPr>
-          <w:p>
-            <w:pPr>
-              <w:rPr>
-                <w:lang w:val="en-US"/>
-              </w:rPr>
-            </w:pPr>
-            <w:r>
-              <w:rPr>
-                <w:lang w:val="en-US"/>
-              </w:rPr>
-              <w:t>Северный Флот, в</w:t>
-            </w:r>
-            <w:r>
-              <w:rPr>
-                <w:lang w:val="en-US"/>
-              </w:rPr>
-              <w:t>ойсковая часть 15010, 694 рота охраны.</w:t>
-            </w:r>
-          </w:p>
-          <w:p>
-            <w:pPr>
-              <w:rPr>
-                <w:lang w:val="en-US"/>
-              </w:rPr>
-            </w:pPr>
-            <w:r>
-              <w:rPr>
-                <w:lang w:val="en-US"/>
-              </w:rPr>
-              <w:t>Военная служба</w:t>
-            </w:r>
-            <w:r>
-              <w:rPr>
-                <w:lang w:val="en-US"/>
-              </w:rPr>
-              <w:t xml:space="preserve"> по призыву. Сержант.</w:t>
-            </w:r>
+                <w:lang w:val="fi-FI" w:eastAsia="ru-RU"/>
+              </w:rPr>
+            </w:pPr>
+          </w:p>
+        </w:tc>
+        <w:tc>
+          <w:tcPr>
+            <w:tcW w:w="4854" w:type="dxa"/>
+          </w:tcPr>
+          <w:p>
+            <w:pPr>
+              <w:rPr>
+                <w:lang w:val="fi-FI"/>
+              </w:rPr>
+            </w:pPr>
           </w:p>
         </w:tc>
       </w:tr>
@@ -978,8 +1340,196 @@
           <w:tcPr>
             <w:tcW w:w="4854" w:type="dxa"/>
           </w:tcPr>
-          <w:p/>
-        </w:tc>
+          <w:p>
+            <w:pPr>
+              <w:rPr>
+                <w:lang w:val="en-US"/>
+              </w:rPr>
+            </w:pPr>
+            <w:r>
+              <w:rPr>
+                <w:lang w:val="en-US"/>
+              </w:rPr>
+              <w:t xml:space="preserve">I have a lot of experience in the investigation </w:t>
+            </w:r>
+          </w:p>
+          <w:p>
+            <w:pPr>
+              <w:rPr>
+                <w:lang w:val="en-US"/>
+              </w:rPr>
+            </w:pPr>
+            <w:r>
+              <w:rPr>
+                <w:lang w:val="en-US"/>
+              </w:rPr>
+              <w:t>of traffic accidents and their consequences, but this content will refer to my competence in IT technology.</w:t>
+            </w:r>
+          </w:p>
+        </w:tc>
+        <w:tc>
+          <w:tcPr>
+            <w:tcW w:w="4854" w:type="dxa"/>
+          </w:tcPr>
+          <w:p>
+            <w:pPr>
+              <w:rPr>
+                <w:rFonts w:ascii="Arial" w:eastAsia="Times New Roman" w:hAnsi="Arial" w:cs="Arial"/>
+                <w:color w:val="000000"/>
+                <w:lang w:val="fi-FI" w:eastAsia="ru-RU"/>
+              </w:rPr>
+            </w:pPr>
+            <w:r>
+              <w:rPr>
+                <w:rFonts w:ascii="Arial" w:eastAsia="Times New Roman" w:hAnsi="Arial" w:cs="Arial"/>
+                <w:color w:val="000000"/>
+                <w:lang w:val="fi-FI" w:eastAsia="ru-RU"/>
+              </w:rPr>
+              <w:t>Minulla on paljon kokemusta liikenneonnettomuuksien ja niiden seurausten tutkimisesta, mutta tämä sisältö viittaa osaamiseen IT-tekniikassa.</w:t>
+            </w:r>
+          </w:p>
+        </w:tc>
+        <w:tc>
+          <w:tcPr>
+            <w:tcW w:w="4854" w:type="dxa"/>
+          </w:tcPr>
+          <w:p>
+            <w:r>
+              <w:t>У меня достаточно большой опыт в исследовании дорожно-транспортных происшествий и их последствий, но в данном контенте пойдет речь о моей компетенции в сфере ИТ технологий.</w:t>
+            </w:r>
+          </w:p>
+        </w:tc>
+      </w:tr>
+      <w:tr>
+        <w:tc>
+          <w:tcPr>
+            <w:tcW w:w="4854" w:type="dxa"/>
+          </w:tcPr>
+          <w:p>
+            <w:pPr>
+              <w:rPr>
+                <w:lang w:val="en-US"/>
+              </w:rPr>
+            </w:pPr>
+            <w:r>
+              <w:rPr>
+                <w:lang w:val="en-US"/>
+              </w:rPr>
+              <w:t>In this field I'm just starting out</w:t>
+            </w:r>
+            <w:r>
+              <w:rPr>
+                <w:lang w:val="en-US"/>
+              </w:rPr>
+              <w:t xml:space="preserve">, </w:t>
+            </w:r>
+            <w:r>
+              <w:rPr>
+                <w:lang w:val="en-US"/>
+              </w:rPr>
+              <w:t>there's still a lot to learn</w:t>
+            </w:r>
+            <w:r>
+              <w:rPr>
+                <w:lang w:val="en-US"/>
+              </w:rPr>
+              <w:t xml:space="preserve"> and therefore I'm just offering to evaluate my skills in HTML5, CSS and JavaScript at the moment, based on my personal page.</w:t>
+            </w:r>
+          </w:p>
+        </w:tc>
+        <w:tc>
+          <w:tcPr>
+            <w:tcW w:w="4854" w:type="dxa"/>
+          </w:tcPr>
+          <w:p>
+            <w:pPr>
+              <w:rPr>
+                <w:rFonts w:ascii="Arial" w:eastAsia="Times New Roman" w:hAnsi="Arial" w:cs="Arial"/>
+                <w:color w:val="000000"/>
+                <w:lang w:val="fi-FI" w:eastAsia="ru-RU"/>
+              </w:rPr>
+            </w:pPr>
+            <w:r>
+              <w:rPr>
+                <w:rFonts w:ascii="Arial" w:eastAsia="Times New Roman" w:hAnsi="Arial" w:cs="Arial"/>
+                <w:color w:val="000000"/>
+                <w:lang w:val="fi-FI" w:eastAsia="ru-RU"/>
+              </w:rPr>
+              <w:t xml:space="preserve">Tällä alalla aloin vain aloittaa, </w:t>
+            </w:r>
+            <w:r>
+              <w:rPr>
+                <w:rFonts w:ascii="Arial" w:eastAsia="Times New Roman" w:hAnsi="Arial" w:cs="Arial"/>
+                <w:color w:val="000000"/>
+                <w:lang w:val="fi-FI" w:eastAsia="ru-RU"/>
+              </w:rPr>
+              <w:t>on vielä paljon opittavaa</w:t>
+            </w:r>
+            <w:r>
+              <w:rPr>
+                <w:rFonts w:ascii="Arial" w:eastAsia="Times New Roman" w:hAnsi="Arial" w:cs="Arial"/>
+                <w:color w:val="000000"/>
+                <w:lang w:val="fi-FI" w:eastAsia="ru-RU"/>
+              </w:rPr>
+              <w:t xml:space="preserve"> </w:t>
+            </w:r>
+            <w:bookmarkStart w:id="0" w:name="_GoBack"/>
+            <w:bookmarkEnd w:id="0"/>
+            <w:r>
+              <w:rPr>
+                <w:rFonts w:ascii="Arial" w:eastAsia="Times New Roman" w:hAnsi="Arial" w:cs="Arial"/>
+                <w:color w:val="000000"/>
+                <w:lang w:val="fi-FI" w:eastAsia="ru-RU"/>
+              </w:rPr>
+              <w:t>ja siksi tarjoan vain arvioitavani HTML5-, CSS- ja JavaScript-taitojani tällä hetkellä omalla sivullani.</w:t>
+            </w:r>
+          </w:p>
+        </w:tc>
+        <w:tc>
+          <w:tcPr>
+            <w:tcW w:w="4854" w:type="dxa"/>
+          </w:tcPr>
+          <w:p>
+            <w:r>
+              <w:t>В этой области я только начинаю свой путь</w:t>
+            </w:r>
+            <w:r>
+              <w:t>, многому еще предстоит научиться</w:t>
+            </w:r>
+            <w:r>
+              <w:t xml:space="preserve"> и поэтому пока предлагаю оценить мои навыки в </w:t>
+            </w:r>
+            <w:r>
+              <w:rPr>
+                <w:lang w:val="en-US"/>
+              </w:rPr>
+              <w:t>HTML</w:t>
+            </w:r>
+            <w:r>
+              <w:t>5, С</w:t>
+            </w:r>
+            <w:r>
+              <w:rPr>
+                <w:lang w:val="en-US"/>
+              </w:rPr>
+              <w:t>SS</w:t>
+            </w:r>
+            <w:r>
+              <w:t xml:space="preserve"> и </w:t>
+            </w:r>
+            <w:r>
+              <w:rPr>
+                <w:lang w:val="en-US"/>
+              </w:rPr>
+              <w:t>JavaScript</w:t>
+            </w:r>
+            <w:r>
+              <w:t xml:space="preserve"> на данный момент, исходя из сделанной мной персональной страницы.</w:t>
+            </w:r>
+          </w:p>
+        </w:tc>
+      </w:tr>
+      <w:tr>
         <w:tc>
           <w:tcPr>
             <w:tcW w:w="4854" w:type="dxa"/>
@@ -988,271 +1538,101 @@
             <w:pPr>
               <w:rPr>
                 <w:rFonts w:ascii="Times New Roman" w:eastAsia="Times New Roman" w:hAnsi="Times New Roman" w:cs="Times New Roman"/>
-                <w:lang w:eastAsia="ru-RU"/>
-              </w:rPr>
-            </w:pPr>
-            <w:r>
+                <w:lang w:val="en-US" w:eastAsia="ru-RU"/>
+              </w:rPr>
+            </w:pPr>
+            <w:r>
+              <w:rPr>
+                <w:lang w:val="en-US"/>
+              </w:rPr>
+              <w:t xml:space="preserve">In this section I will try to experiment and evaluate my knowledge of the subjects that were given in the first semester. For 100% I will consider the knowledge of an advanced programmer. This is a very subjective </w:t>
+            </w:r>
+            <w:r>
+              <w:rPr>
+                <w:rFonts w:ascii="Arial" w:eastAsia="Times New Roman" w:hAnsi="Arial" w:cs="Arial"/>
+                <w:color w:val="000000"/>
+                <w:sz w:val="20"/>
+                <w:szCs w:val="20"/>
+                <w:shd w:val="clear" w:color="auto" w:fill="FFFFFF"/>
+                <w:lang w:val="en-US" w:eastAsia="ru-RU"/>
+              </w:rPr>
+              <w:t>evaluation</w:t>
+            </w:r>
+            <w:r>
+              <w:rPr>
+                <w:lang w:val="en-US"/>
+              </w:rPr>
+              <w:t>, which rather shows how much knowledge has yet to be mastered so that the orange indicator approaches the right side.</w:t>
+            </w:r>
+          </w:p>
+        </w:tc>
+        <w:tc>
+          <w:tcPr>
+            <w:tcW w:w="4854" w:type="dxa"/>
+          </w:tcPr>
+          <w:p>
+            <w:pPr>
               <w:rPr>
                 <w:rFonts w:ascii="Arial" w:eastAsia="Times New Roman" w:hAnsi="Arial" w:cs="Arial"/>
                 <w:color w:val="000000"/>
                 <w:lang w:eastAsia="ru-RU"/>
               </w:rPr>
-              <w:t>01.02.2017 – 01.06.2017Huoltoneuvoja autokorjaamossa (Eko Home Helsinki Oy).</w:t>
-            </w:r>
-          </w:p>
-          <w:p>
-            <w:pPr>
-              <w:rPr>
-                <w:rFonts w:eastAsia="Times New Roman" w:cs="Times New Roman"/>
-                <w:color w:val="333333"/>
-                <w:shd w:val="clear" w:color="auto" w:fill="FFFFFF"/>
-                <w:lang w:eastAsia="ru-RU"/>
-              </w:rPr>
-            </w:pPr>
-          </w:p>
-        </w:tc>
-        <w:tc>
-          <w:tcPr>
-            <w:tcW w:w="4854" w:type="dxa"/>
-          </w:tcPr>
-          <w:p>
-            <w:pPr>
-              <w:rPr>
-                <w:lang w:val="en-US"/>
-              </w:rPr>
-            </w:pPr>
-          </w:p>
-        </w:tc>
-      </w:tr>
-      <w:tr>
-        <w:tc>
-          <w:tcPr>
-            <w:tcW w:w="4854" w:type="dxa"/>
-          </w:tcPr>
-          <w:p>
-            <w:r>
-              <w:t>I have a lot of experience in the</w:t>
-            </w:r>
-            <w:r>
-              <w:t xml:space="preserve"> investigation</w:t>
-            </w:r>
-            <w:r>
-              <w:t xml:space="preserve"> </w:t>
-            </w:r>
-          </w:p>
-          <w:p>
-            <w:r>
-              <w:t>of traffic accidents and their consequences, but this content will refer to my competence in IT technology.</w:t>
-            </w:r>
-          </w:p>
-        </w:tc>
-        <w:tc>
-          <w:tcPr>
-            <w:tcW w:w="4854" w:type="dxa"/>
-          </w:tcPr>
-          <w:p>
-            <w:pPr>
+            </w:pPr>
+            <w:r>
+              <w:rPr>
+                <w:rFonts w:ascii="Arial" w:eastAsia="Times New Roman" w:hAnsi="Arial" w:cs="Arial"/>
+                <w:color w:val="000000"/>
+                <w:lang w:val="fi-FI" w:eastAsia="ru-RU"/>
+              </w:rPr>
+              <w:t xml:space="preserve">Tässä osiossa yritän arvioida tietämykseni ensimmäisellä lukukaudella annetuista aiheista. </w:t>
+            </w:r>
+            <w:r>
               <w:rPr>
                 <w:rFonts w:ascii="Arial" w:eastAsia="Times New Roman" w:hAnsi="Arial" w:cs="Arial"/>
                 <w:color w:val="000000"/>
                 <w:lang w:eastAsia="ru-RU"/>
               </w:rPr>
-            </w:pPr>
-            <w:r>
+              <w:t>100% ajattelen kehittyneiden ohjelmoijien tuntemusta.</w:t>
+            </w:r>
+          </w:p>
+        </w:tc>
+        <w:tc>
+          <w:tcPr>
+            <w:tcW w:w="4854" w:type="dxa"/>
+          </w:tcPr>
+          <w:p>
+            <w:r>
+              <w:t>В данном разделе попробую поэкспериментировать и оценить свои знания по предметам, которые давались в первом семестре. За 100% буду считать знания продвинутого программиста. Это весьма субъективная оценка, которая скорее показывает, сколько знаний еще предстоит освоить, чтобы оранжевый индикатор приблизился к правой части.</w:t>
+            </w:r>
+          </w:p>
+        </w:tc>
+      </w:tr>
+      <w:tr>
+        <w:tc>
+          <w:tcPr>
+            <w:tcW w:w="4854" w:type="dxa"/>
+          </w:tcPr>
+          <w:p/>
+        </w:tc>
+        <w:tc>
+          <w:tcPr>
+            <w:tcW w:w="4854" w:type="dxa"/>
+          </w:tcPr>
+          <w:p>
+            <w:pPr>
               <w:rPr>
                 <w:rFonts w:ascii="Arial" w:eastAsia="Times New Roman" w:hAnsi="Arial" w:cs="Arial"/>
                 <w:color w:val="000000"/>
                 <w:lang w:eastAsia="ru-RU"/>
               </w:rPr>
-              <w:t>Minulla on paljon kokemusta liikenneonnettomuuksien ja niiden seurausten tutkimisesta, mutta tämä sisältö viittaa osaamiseen IT-tekniikassa.</w:t>
-            </w:r>
-          </w:p>
-        </w:tc>
-        <w:tc>
-          <w:tcPr>
-            <w:tcW w:w="4854" w:type="dxa"/>
-          </w:tcPr>
-          <w:p>
-            <w:pPr>
-              <w:rPr>
-                <w:lang w:val="en-US"/>
-              </w:rPr>
-            </w:pPr>
-            <w:r>
-              <w:rPr>
-                <w:lang w:val="en-US"/>
-              </w:rPr>
-              <w:t>У меня достаточно большой опыт в исследовании дорожно-транспортных происшествий и их последствий, но в данном контенте пойдет речь о моей компетенции в сфере ИТ технологий.</w:t>
-            </w:r>
-          </w:p>
-        </w:tc>
-      </w:tr>
-      <w:tr>
-        <w:tc>
-          <w:tcPr>
-            <w:tcW w:w="4854" w:type="dxa"/>
-          </w:tcPr>
-          <w:p>
-            <w:r>
-              <w:t xml:space="preserve">In this </w:t>
-            </w:r>
-            <w:r>
-              <w:t>field</w:t>
-            </w:r>
-            <w:r>
-              <w:t xml:space="preserve"> I'm just starting out and therefore I'm </w:t>
-            </w:r>
-            <w:r>
-              <w:t>just</w:t>
-            </w:r>
-            <w:r>
-              <w:t xml:space="preserve"> offering to evaluate my skills in HTML5, CSS and JavaScript at the moment, based on my personal page.</w:t>
-            </w:r>
-          </w:p>
-        </w:tc>
-        <w:tc>
-          <w:tcPr>
-            <w:tcW w:w="4854" w:type="dxa"/>
-          </w:tcPr>
-          <w:p>
-            <w:pPr>
-              <w:rPr>
-                <w:rFonts w:ascii="Arial" w:eastAsia="Times New Roman" w:hAnsi="Arial" w:cs="Arial"/>
-                <w:color w:val="000000"/>
-                <w:lang w:eastAsia="ru-RU"/>
-              </w:rPr>
-            </w:pPr>
-            <w:r>
-              <w:rPr>
-                <w:rFonts w:ascii="Arial" w:eastAsia="Times New Roman" w:hAnsi="Arial" w:cs="Arial"/>
-                <w:color w:val="000000"/>
-                <w:lang w:eastAsia="ru-RU"/>
-              </w:rPr>
-              <w:t>Tällä alalla aloin vain aloittaa, ja siksi tarjoan vain arvioitavani HTML5-, CSS- ja JavaScript-taitojani tällä hetkellä omalla sivullani.</w:t>
-            </w:r>
-          </w:p>
-        </w:tc>
-        <w:tc>
-          <w:tcPr>
-            <w:tcW w:w="4854" w:type="dxa"/>
-          </w:tcPr>
-          <w:p>
-            <w:pPr>
-              <w:rPr>
-                <w:lang w:val="en-US"/>
-              </w:rPr>
-            </w:pPr>
-            <w:r>
-              <w:rPr>
-                <w:lang w:val="en-US"/>
-              </w:rPr>
-              <w:t>В</w:t>
-            </w:r>
-            <w:r>
-              <w:rPr>
-                <w:lang w:val="en-US"/>
-              </w:rPr>
-              <w:t xml:space="preserve"> этой области я только н</w:t>
-            </w:r>
-            <w:r>
-              <w:rPr>
-                <w:lang w:val="en-US"/>
-              </w:rPr>
-              <w:t xml:space="preserve">ачинаю свой путь и поэтому пока предлагаю </w:t>
-            </w:r>
-            <w:r>
-              <w:rPr>
-                <w:lang w:val="en-US"/>
-              </w:rPr>
-              <w:t>оценить мои навыки в HTML5, СSS и JavaScript на данный момент, исходя из сделанной мной персональной страницы.</w:t>
-            </w:r>
-          </w:p>
-        </w:tc>
-      </w:tr>
-      <w:tr>
-        <w:tc>
-          <w:tcPr>
-            <w:tcW w:w="4854" w:type="dxa"/>
-          </w:tcPr>
-          <w:p>
-            <w:r>
-              <w:t>В данном разделе попробую оценить свои знания по предметам, которые давались в первом семестре. За 100% буду считать знания продвинутого программиста.</w:t>
-            </w:r>
-          </w:p>
-        </w:tc>
-        <w:tc>
-          <w:tcPr>
-            <w:tcW w:w="4854" w:type="dxa"/>
-          </w:tcPr>
-          <w:p>
-            <w:pPr>
-              <w:rPr>
-                <w:rFonts w:ascii="Arial" w:eastAsia="Times New Roman" w:hAnsi="Arial" w:cs="Arial"/>
-                <w:color w:val="000000"/>
-                <w:lang w:eastAsia="ru-RU"/>
-              </w:rPr>
-            </w:pPr>
-            <w:r>
-              <w:rPr>
-                <w:rFonts w:ascii="Arial" w:eastAsia="Times New Roman" w:hAnsi="Arial" w:cs="Arial"/>
-                <w:color w:val="000000"/>
-                <w:lang w:eastAsia="ru-RU"/>
-              </w:rPr>
-              <w:t>Tässä osiossa yritän arvioida tietämykseni ensimmäisellä lukukaudella annetuista aiheista. 100% ajattelen kehittyneiden ohjelmoijien tuntemusta.</w:t>
-            </w:r>
-          </w:p>
-        </w:tc>
-        <w:tc>
-          <w:tcPr>
-            <w:tcW w:w="4854" w:type="dxa"/>
-          </w:tcPr>
-          <w:p>
-            <w:pPr>
-              <w:rPr>
-                <w:lang w:val="en-US"/>
-              </w:rPr>
-            </w:pPr>
-            <w:r>
-              <w:rPr>
-                <w:lang w:val="en-US"/>
-              </w:rPr>
-              <w:t>В данном разделе попробую оценить свои знания по предметам, которые давались в первом полугодии. За 100% буду считать знания продвинутого программиста.</w:t>
-            </w:r>
-          </w:p>
-        </w:tc>
-      </w:tr>
-      <w:tr>
+            </w:pPr>
+          </w:p>
+        </w:tc>
         <w:tc>
           <w:tcPr>
             <w:tcW w:w="4854" w:type="dxa"/>
           </w:tcPr>
           <w:p/>
-        </w:tc>
-        <w:tc>
-          <w:tcPr>
-            <w:tcW w:w="4854" w:type="dxa"/>
-          </w:tcPr>
-          <w:p>
-            <w:pPr>
-              <w:rPr>
-                <w:rFonts w:ascii="Arial" w:eastAsia="Times New Roman" w:hAnsi="Arial" w:cs="Arial"/>
-                <w:color w:val="000000"/>
-                <w:lang w:eastAsia="ru-RU"/>
-              </w:rPr>
-            </w:pPr>
-          </w:p>
-        </w:tc>
-        <w:tc>
-          <w:tcPr>
-            <w:tcW w:w="4854" w:type="dxa"/>
-          </w:tcPr>
-          <w:p>
-            <w:pPr>
-              <w:rPr>
-                <w:lang w:val="en-US"/>
-              </w:rPr>
-            </w:pPr>
-          </w:p>
         </w:tc>
       </w:tr>
     </w:tbl>
@@ -3859,7 +4239,7 @@
 </file>
 
 <file path=customXml/itemProps1.xml><?xml version="1.0" encoding="utf-8"?>
-<ds:datastoreItem xmlns:ds="http://schemas.openxmlformats.org/officeDocument/2006/customXml" ds:itemID="{ADF35A42-EEFB-0C4C-9C16-6D2C6FB00FBD}">
+<ds:datastoreItem xmlns:ds="http://schemas.openxmlformats.org/officeDocument/2006/customXml" ds:itemID="{636CB89D-9BDC-AD41-AC96-1E7D94A97A52}">
   <ds:schemaRefs>
     <ds:schemaRef ds:uri="http://schemas.openxmlformats.org/officeDocument/2006/bibliography"/>
   </ds:schemaRefs>

</xml_diff>

<commit_message>
Added meta-data, modified html-ru: translated
</commit_message>
<xml_diff>
--- a/Web-tekniikat/my_page/documentation/translate.docx
+++ b/Web-tekniikat/my_page/documentation/translate.docx
@@ -840,7 +840,21 @@
               <w:rPr>
                 <w:lang w:val="fi-FI"/>
               </w:rPr>
-              <w:t xml:space="preserve"> asiantuntijana yli 8 vuotta. Tällä hetkellä olen kiinnostunut muuttamaan ammattini: opiskelen Jyväskylän Jyväskylän ammattikorkeakoulussa IT-instituutissa ICT-alaa.</w:t>
+              <w:t xml:space="preserve"> asiantuntijana yli 8 vuotta. Tällä hetkellä olen kiinnostunut muuttamaan ammattini:</w:t>
+            </w:r>
+            <w:r>
+              <w:rPr>
+                <w:lang w:val="fi-FI"/>
+              </w:rPr>
+              <w:t xml:space="preserve"> opiskelen Jyväskylän</w:t>
+            </w:r>
+            <w:bookmarkStart w:id="0" w:name="_GoBack"/>
+            <w:bookmarkEnd w:id="0"/>
+            <w:r>
+              <w:rPr>
+                <w:lang w:val="fi-FI"/>
+              </w:rPr>
+              <w:t xml:space="preserve"> ammattikorkeakoulussa IT-instituutissa ICT-alaa.</w:t>
             </w:r>
           </w:p>
         </w:tc>
@@ -1473,8 +1487,6 @@
               </w:rPr>
               <w:t xml:space="preserve"> </w:t>
             </w:r>
-            <w:bookmarkStart w:id="0" w:name="_GoBack"/>
-            <w:bookmarkEnd w:id="0"/>
             <w:r>
               <w:rPr>
                 <w:rFonts w:ascii="Arial" w:eastAsia="Times New Roman" w:hAnsi="Arial" w:cs="Arial"/>
@@ -4239,7 +4251,7 @@
 </file>
 
 <file path=customXml/itemProps1.xml><?xml version="1.0" encoding="utf-8"?>
-<ds:datastoreItem xmlns:ds="http://schemas.openxmlformats.org/officeDocument/2006/customXml" ds:itemID="{636CB89D-9BDC-AD41-AC96-1E7D94A97A52}">
+<ds:datastoreItem xmlns:ds="http://schemas.openxmlformats.org/officeDocument/2006/customXml" ds:itemID="{66B4FD08-EC4A-9F4E-B5E7-CEB1F25650E1}">
   <ds:schemaRefs>
     <ds:schemaRef ds:uri="http://schemas.openxmlformats.org/officeDocument/2006/bibliography"/>
   </ds:schemaRefs>

</xml_diff>